<commit_message>
DiagEspCajero,Vendedor, Correcion en DiagSistema y imagenes Diagramas
</commit_message>
<xml_diff>
--- a/Doc-SW/Requerimeintos Textuales/Editar Administrador.docx
+++ b/Doc-SW/Requerimeintos Textuales/Editar Administrador.docx
@@ -2370,15 +2370,42 @@
           <w:sz w:val="36"/>
         </w:rPr>
       </w:pPr>
-      <w:r>
+    </w:p>
+    <w:p>
+      <w:pPr>
+        <w:jc w:val="center"/>
         <w:rPr>
           <w:b/>
           <w:sz w:val="36"/>
         </w:rPr>
-        <w:t>o</w:t>
-      </w:r>
+      </w:pPr>
+    </w:p>
+    <w:p>
+      <w:pPr>
+        <w:jc w:val="center"/>
+        <w:rPr>
+          <w:b/>
+          <w:sz w:val="36"/>
+        </w:rPr>
+      </w:pPr>
+    </w:p>
+    <w:p>
+      <w:pPr>
+        <w:jc w:val="center"/>
+        <w:rPr>
+          <w:b/>
+          <w:sz w:val="36"/>
+        </w:rPr>
+      </w:pPr>
       <w:bookmarkStart w:id="0" w:name="_GoBack"/>
       <w:bookmarkEnd w:id="0"/>
+      <w:r>
+        <w:rPr>
+          <w:b/>
+          <w:sz w:val="36"/>
+        </w:rPr>
+        <w:t>o</w:t>
+      </w:r>
     </w:p>
     <w:p>
       <w:pPr>
@@ -2611,7 +2638,7 @@
         <w:rStyle w:val="Nmerodepgina"/>
         <w:noProof/>
       </w:rPr>
-      <w:t>2</w:t>
+      <w:t>1</w:t>
     </w:r>
     <w:r>
       <w:rPr>

</xml_diff>